<commit_message>
Classes and first functions
</commit_message>
<xml_diff>
--- a/Primer_Proyecto_Programado_II_2023 (1).docx
+++ b/Primer_Proyecto_Programado_II_2023 (1).docx
@@ -304,10 +304,19 @@
           </w:tcPr>
           <w:p>
             <w:r>
+              <w:rPr>
+                <w:color w:val="FF0000"/>
+              </w:rPr>
               <w:t>Estudiantes</w:t>
             </w:r>
             <w:r>
-              <w:t xml:space="preserve"> (Lista</w:t>
+              <w:rPr>
+                <w:color w:val="FF0000"/>
+              </w:rPr>
+              <w:t xml:space="preserve"> </w:t>
+            </w:r>
+            <w:r>
+              <w:t>(Lista</w:t>
             </w:r>
             <w:r>
               <w:t>,</w:t>
@@ -368,10 +377,19 @@
           </w:tcPr>
           <w:p>
             <w:r>
+              <w:rPr>
+                <w:color w:val="FF0000"/>
+              </w:rPr>
               <w:t>Cursos</w:t>
             </w:r>
             <w:r>
-              <w:t xml:space="preserve"> (lista, inserción al inicio).</w:t>
+              <w:rPr>
+                <w:color w:val="FF0000"/>
+              </w:rPr>
+              <w:t xml:space="preserve"> </w:t>
+            </w:r>
+            <w:r>
+              <w:t>(lista, inserción al inicio).</w:t>
             </w:r>
           </w:p>
         </w:tc>
@@ -400,10 +418,19 @@
           </w:tcPr>
           <w:p>
             <w:r>
+              <w:rPr>
+                <w:color w:val="FF0000"/>
+              </w:rPr>
               <w:t>Proyectos</w:t>
             </w:r>
             <w:r>
-              <w:t xml:space="preserve"> (</w:t>
+              <w:rPr>
+                <w:color w:val="FF0000"/>
+              </w:rPr>
+              <w:t xml:space="preserve"> </w:t>
+            </w:r>
+            <w:r>
+              <w:t>(</w:t>
             </w:r>
             <w:proofErr w:type="spellStart"/>
             <w:r>
@@ -448,7 +475,13 @@
           </w:tcPr>
           <w:p>
             <w:r>
-              <w:t>Componentes electrónicos</w:t>
+              <w:rPr>
+                <w:color w:val="FF0000"/>
+              </w:rPr>
+              <w:t xml:space="preserve">Componentes </w:t>
+            </w:r>
+            <w:r>
+              <w:t>electrónicos</w:t>
             </w:r>
             <w:r>
               <w:t xml:space="preserve"> (lista, inserción al final).</w:t>
@@ -479,6 +512,9 @@
           </w:tcPr>
           <w:p>
             <w:r>
+              <w:rPr>
+                <w:color w:val="FF0000"/>
+              </w:rPr>
               <w:t xml:space="preserve">Tipos </w:t>
             </w:r>
             <w:r>
@@ -1607,6 +1643,7 @@
       </w:pPr>
       <w:r>
         <w:rPr>
+          <w:color w:val="FF0000"/>
           <w:lang w:val="es-MX"/>
         </w:rPr>
         <w:t xml:space="preserve">Debe realizar un diagrama donde incluya todas las listas y </w:t>
@@ -1614,6 +1651,7 @@
       <w:proofErr w:type="spellStart"/>
       <w:r>
         <w:rPr>
+          <w:color w:val="FF0000"/>
           <w:lang w:val="es-MX"/>
         </w:rPr>
         <w:t>sublistas</w:t>
@@ -1621,9 +1659,16 @@
       <w:proofErr w:type="spellEnd"/>
       <w:r>
         <w:rPr>
+          <w:color w:val="FF0000"/>
           <w:lang w:val="es-MX"/>
         </w:rPr>
-        <w:t xml:space="preserve">, con los atributos necesarios para poder responder a todas las consultas y reportes.  </w:t>
+        <w:t>, con los atributos necesarios para poder responder a todas las consultas y reportes</w:t>
+      </w:r>
+      <w:r>
+        <w:rPr>
+          <w:lang w:val="es-MX"/>
+        </w:rPr>
+        <w:t xml:space="preserve">.  </w:t>
       </w:r>
     </w:p>
     <w:p>
@@ -7938,6 +7983,18 @@
       <w:shd w:val="clear" w:color="auto" w:fill="E1DFDD"/>
     </w:rPr>
   </w:style>
+  <w:style w:type="character" w:styleId="Hipervnculovisitado">
+    <w:name w:val="FollowedHyperlink"/>
+    <w:basedOn w:val="Fuentedeprrafopredeter"/>
+    <w:uiPriority w:val="99"/>
+    <w:semiHidden/>
+    <w:unhideWhenUsed/>
+    <w:rsid w:val="00146639"/>
+    <w:rPr>
+      <w:color w:val="954F72" w:themeColor="followedHyperlink"/>
+      <w:u w:val="single"/>
+    </w:rPr>
+  </w:style>
 </w:styles>
 </file>
 

</xml_diff>